<commit_message>
Update Reflectie Dylan Mulders.docx
</commit_message>
<xml_diff>
--- a/Reflectie Dylan Mulders.docx
+++ b/Reflectie Dylan Mulders.docx
@@ -199,8 +199,6 @@
       <w:r>
         <w:t>website</w:t>
       </w:r>
-      <w:bookmarkStart w:id="0" w:name="_GoBack"/>
-      <w:bookmarkEnd w:id="0"/>
       <w:r>
         <w:t>hebben. Daarom waren mijn verwachtingen hoog van mijzelf. De logboek heb ik uiteindelijk ook goed afgemaakt zonder spelfouten. Daarnaast heb ik ook geen typfouten in de site gemaakt en in de broncode. Wat ik moest doen vond ik leuk, ik had geen irritante taken. Hetzelfde met het functioneel ontwerp.</w:t>
       </w:r>
@@ -228,7 +226,30 @@
     </w:p>
     <w:p>
       <w:r>
-        <w:t>Zelf vond dat ik het goed deed, ik ben ook meer dan tevreden met het uiteindelijke resultaat. Ik moet de volgende keer wel wat beter opletten op spelfouten. Dus de volgende keer moet ik wat minder snel typen. Het opletten en sturen van de rest van de groepsleden was een belangrijke competentie.</w:t>
+        <w:t>Zelf vond dat ik het goed deed, ik ben ook meer dan tevreden met het uiteindelijke resultaat. Ik moet de volgend</w:t>
+      </w:r>
+      <w:r>
+        <w:t xml:space="preserve">e keer </w:t>
+      </w:r>
+      <w:r>
+        <w:t>misschien</w:t>
+      </w:r>
+      <w:r>
+        <w:t xml:space="preserve"> </w:t>
+      </w:r>
+      <w:r>
+        <w:t>wat uitgebreider werken</w:t>
+      </w:r>
+      <w:r>
+        <w:t xml:space="preserve">. Dus de volgende keer moet ik wat minder snel typen. Het </w:t>
+      </w:r>
+      <w:r>
+        <w:t>secuur werken was misc</w:t>
+      </w:r>
+      <w:bookmarkStart w:id="0" w:name="_GoBack"/>
+      <w:bookmarkEnd w:id="0"/>
+      <w:r>
+        <w:t>hien een goede competentie.</w:t>
       </w:r>
     </w:p>
     <w:p/>

</xml_diff>